<commit_message>
+ add pros and commands in the document
</commit_message>
<xml_diff>
--- a/Knowledge transfer/Prestudy distributed systems.docx
+++ b/Knowledge transfer/Prestudy distributed systems.docx
@@ -18,6 +18,14 @@
     </w:p>
     <w:sdt>
       <w:sdtPr>
+        <w:rPr>
+          <w:rFonts w:asciiTheme="minorHAnsi" w:eastAsiaTheme="minorEastAsia" w:hAnsiTheme="minorHAnsi" w:cstheme="minorBidi"/>
+          <w:b w:val="0"/>
+          <w:bCs w:val="0"/>
+          <w:color w:val="auto"/>
+          <w:sz w:val="22"/>
+          <w:szCs w:val="22"/>
+        </w:rPr>
         <w:id w:val="521906112"/>
         <w:docPartObj>
           <w:docPartGallery w:val="Table of Contents"/>
@@ -26,11 +34,7 @@
       </w:sdtPr>
       <w:sdtEndPr>
         <w:rPr>
-          <w:rFonts w:asciiTheme="minorHAnsi" w:eastAsiaTheme="minorEastAsia" w:hAnsiTheme="minorHAnsi" w:cstheme="minorBidi"/>
           <w:noProof/>
-          <w:color w:val="auto"/>
-          <w:sz w:val="22"/>
-          <w:szCs w:val="22"/>
         </w:rPr>
       </w:sdtEndPr>
       <w:sdtContent>
@@ -74,7 +78,7 @@
             </w:rPr>
             <w:fldChar w:fldCharType="separate"/>
           </w:r>
-          <w:hyperlink w:anchor="_Toc494493521" w:history="1">
+          <w:hyperlink w:anchor="_Toc494699960" w:history="1">
             <w:r>
               <w:rPr>
                 <w:rStyle w:val="Hyperlink"/>
@@ -101,7 +105,7 @@
                 <w:noProof/>
                 <w:webHidden/>
               </w:rPr>
-              <w:instrText xml:space="preserve"> PAGEREF _Toc494493521 \h </w:instrText>
+              <w:instrText xml:space="preserve"> PAGEREF _Toc494699960 \h </w:instrText>
             </w:r>
             <w:r>
               <w:rPr>
@@ -147,7 +151,7 @@
               <w:lang w:eastAsia="en-GB"/>
             </w:rPr>
           </w:pPr>
-          <w:hyperlink w:anchor="_Toc494493522" w:history="1">
+          <w:hyperlink w:anchor="_Toc494699961" w:history="1">
             <w:r>
               <w:rPr>
                 <w:rStyle w:val="Hyperlink"/>
@@ -174,7 +178,7 @@
                 <w:noProof/>
                 <w:webHidden/>
               </w:rPr>
-              <w:instrText xml:space="preserve"> PAGEREF _Toc494493522 \h </w:instrText>
+              <w:instrText xml:space="preserve"> PAGEREF _Toc494699961 \h </w:instrText>
             </w:r>
             <w:r>
               <w:rPr>
@@ -220,7 +224,7 @@
               <w:lang w:eastAsia="en-GB"/>
             </w:rPr>
           </w:pPr>
-          <w:hyperlink w:anchor="_Toc494493523" w:history="1">
+          <w:hyperlink w:anchor="_Toc494699962" w:history="1">
             <w:r>
               <w:rPr>
                 <w:rStyle w:val="Hyperlink"/>
@@ -247,7 +251,7 @@
                 <w:noProof/>
                 <w:webHidden/>
               </w:rPr>
-              <w:instrText xml:space="preserve"> PAGEREF _Toc494493523 \h </w:instrText>
+              <w:instrText xml:space="preserve"> PAGEREF _Toc494699962 \h </w:instrText>
             </w:r>
             <w:r>
               <w:rPr>
@@ -293,7 +297,7 @@
               <w:lang w:eastAsia="en-GB"/>
             </w:rPr>
           </w:pPr>
-          <w:hyperlink w:anchor="_Toc494493524" w:history="1">
+          <w:hyperlink w:anchor="_Toc494699963" w:history="1">
             <w:r>
               <w:rPr>
                 <w:rStyle w:val="Hyperlink"/>
@@ -320,7 +324,7 @@
                 <w:noProof/>
                 <w:webHidden/>
               </w:rPr>
-              <w:instrText xml:space="preserve"> PAGEREF _Toc494493524 \h </w:instrText>
+              <w:instrText xml:space="preserve"> PAGEREF _Toc494699963 \h </w:instrText>
             </w:r>
             <w:r>
               <w:rPr>
@@ -366,7 +370,7 @@
               <w:lang w:eastAsia="en-GB"/>
             </w:rPr>
           </w:pPr>
-          <w:hyperlink w:anchor="_Toc494493525" w:history="1">
+          <w:hyperlink w:anchor="_Toc494699964" w:history="1">
             <w:r>
               <w:rPr>
                 <w:rStyle w:val="Hyperlink"/>
@@ -393,7 +397,7 @@
                 <w:noProof/>
                 <w:webHidden/>
               </w:rPr>
-              <w:instrText xml:space="preserve"> PAGEREF _Toc494493525 \h </w:instrText>
+              <w:instrText xml:space="preserve"> PAGEREF _Toc494699964 \h </w:instrText>
             </w:r>
             <w:r>
               <w:rPr>
@@ -441,7 +445,7 @@
       <w:pPr>
         <w:pStyle w:val="Heading1"/>
       </w:pPr>
-      <w:bookmarkStart w:id="0" w:name="_Toc494493521"/>
+      <w:bookmarkStart w:id="0" w:name="_Toc494699960"/>
       <w:r>
         <w:t>Introduction</w:t>
       </w:r>
@@ -538,7 +542,7 @@
       <w:pPr>
         <w:pStyle w:val="Heading1"/>
       </w:pPr>
-      <w:bookmarkStart w:id="1" w:name="_Toc494493522"/>
+      <w:bookmarkStart w:id="1" w:name="_Toc494699961"/>
       <w:r>
         <w:t>Docker</w:t>
       </w:r>
@@ -548,7 +552,7 @@
       <w:pPr>
         <w:pStyle w:val="Heading2"/>
       </w:pPr>
-      <w:bookmarkStart w:id="2" w:name="_Toc494493523"/>
+      <w:bookmarkStart w:id="2" w:name="_Toc494699962"/>
       <w:r>
         <w:t>Dockerfile</w:t>
       </w:r>
@@ -646,14 +650,27 @@
       <w:r>
         <w:t xml:space="preserve">Figure </w:t>
       </w:r>
-      <w:fldSimple w:instr=" SEQ Figure \* ARABIC ">
-        <w:r>
-          <w:rPr>
-            <w:noProof/>
-          </w:rPr>
-          <w:t>1</w:t>
-        </w:r>
-      </w:fldSimple>
+      <w:r>
+        <w:fldChar w:fldCharType="begin"/>
+      </w:r>
+      <w:r>
+        <w:instrText xml:space="preserve"> SEQ Figure \* ARABIC </w:instrText>
+      </w:r>
+      <w:r>
+        <w:fldChar w:fldCharType="separate"/>
+      </w:r>
+      <w:r>
+        <w:rPr>
+          <w:noProof/>
+        </w:rPr>
+        <w:t>1</w:t>
+      </w:r>
+      <w:r>
+        <w:rPr>
+          <w:noProof/>
+        </w:rPr>
+        <w:fldChar w:fldCharType="end"/>
+      </w:r>
       <w:r>
         <w:t xml:space="preserve"> Example of Dockerfile</w:t>
       </w:r>
@@ -663,27 +680,24 @@
         <w:ind w:firstLine="0"/>
       </w:pPr>
       <w:r>
-        <w:t>A container is configured inside the Dockerfile.</w:t>
+        <w:t xml:space="preserve">A container is configured inside the Dockerfile. </w:t>
+      </w:r>
+      <w:r>
+        <w:t>Every time the container is built from scratch.</w:t>
       </w:r>
       <w:r>
         <w:t xml:space="preserve"> </w:t>
       </w:r>
       <w:r>
-        <w:t>Every time the container is built from scratch.</w:t>
+        <w:t>Docker container</w:t>
+      </w:r>
+      <w:r>
+        <w:t>s</w:t>
       </w:r>
       <w:r>
         <w:t xml:space="preserve"> </w:t>
       </w:r>
       <w:r>
-        <w:t>Docker container</w:t>
-      </w:r>
-      <w:r>
-        <w:t>s</w:t>
-      </w:r>
-      <w:r>
-        <w:t xml:space="preserve"> </w:t>
-      </w:r>
-      <w:r>
         <w:t>are</w:t>
       </w:r>
       <w:r>
@@ -709,7 +723,7 @@
       <w:pPr>
         <w:pStyle w:val="Heading2"/>
       </w:pPr>
-      <w:bookmarkStart w:id="3" w:name="_Toc494493524"/>
+      <w:bookmarkStart w:id="3" w:name="_Toc494699963"/>
       <w:r>
         <w:lastRenderedPageBreak/>
         <w:t>Docker-compose</w:t>
@@ -797,14 +811,27 @@
       <w:r>
         <w:t xml:space="preserve">Figure </w:t>
       </w:r>
-      <w:fldSimple w:instr=" SEQ Figure \* ARABIC ">
-        <w:r>
-          <w:rPr>
-            <w:noProof/>
-          </w:rPr>
-          <w:t>2</w:t>
-        </w:r>
-      </w:fldSimple>
+      <w:r>
+        <w:fldChar w:fldCharType="begin"/>
+      </w:r>
+      <w:r>
+        <w:instrText xml:space="preserve"> SEQ Figure \* ARABIC </w:instrText>
+      </w:r>
+      <w:r>
+        <w:fldChar w:fldCharType="separate"/>
+      </w:r>
+      <w:r>
+        <w:rPr>
+          <w:noProof/>
+        </w:rPr>
+        <w:t>2</w:t>
+      </w:r>
+      <w:r>
+        <w:rPr>
+          <w:noProof/>
+        </w:rPr>
+        <w:fldChar w:fldCharType="end"/>
+      </w:r>
       <w:r>
         <w:t xml:space="preserve"> Example of docker-compose file</w:t>
       </w:r>
@@ -911,14 +938,27 @@
       <w:r>
         <w:t xml:space="preserve">Figure </w:t>
       </w:r>
-      <w:fldSimple w:instr=" SEQ Figure \* ARABIC ">
-        <w:r>
-          <w:rPr>
-            <w:noProof/>
-          </w:rPr>
-          <w:t>3</w:t>
-        </w:r>
-      </w:fldSimple>
+      <w:r>
+        <w:fldChar w:fldCharType="begin"/>
+      </w:r>
+      <w:r>
+        <w:instrText xml:space="preserve"> SEQ Figure \* ARABIC </w:instrText>
+      </w:r>
+      <w:r>
+        <w:fldChar w:fldCharType="separate"/>
+      </w:r>
+      <w:r>
+        <w:rPr>
+          <w:noProof/>
+        </w:rPr>
+        <w:t>3</w:t>
+      </w:r>
+      <w:r>
+        <w:rPr>
+          <w:noProof/>
+        </w:rPr>
+        <w:fldChar w:fldCharType="end"/>
+      </w:r>
       <w:r>
         <w:t xml:space="preserve"> Azure pricing for container service</w:t>
       </w:r>
@@ -1006,14 +1046,30 @@
       <w:r>
         <w:t xml:space="preserve">Figure </w:t>
       </w:r>
-      <w:fldSimple w:instr=" SEQ Figure \* ARABIC ">
-        <w:r>
-          <w:rPr>
-            <w:noProof/>
-          </w:rPr>
-          <w:t>4</w:t>
-        </w:r>
-      </w:fldSimple>
+      <w:r>
+        <w:fldChar w:fldCharType="begin"/>
+      </w:r>
+      <w:r>
+        <w:instrText xml:space="preserve"> SEQ</w:instrText>
+      </w:r>
+      <w:r>
+        <w:instrText xml:space="preserve"> Figure \* ARABIC </w:instrText>
+      </w:r>
+      <w:r>
+        <w:fldChar w:fldCharType="separate"/>
+      </w:r>
+      <w:r>
+        <w:rPr>
+          <w:noProof/>
+        </w:rPr>
+        <w:t>4</w:t>
+      </w:r>
+      <w:r>
+        <w:rPr>
+          <w:noProof/>
+        </w:rPr>
+        <w:fldChar w:fldCharType="end"/>
+      </w:r>
       <w:r>
         <w:t xml:space="preserve"> Raspberry PI Docker cluster</w:t>
       </w:r>
@@ -1044,7 +1100,7 @@
       <w:pPr>
         <w:pStyle w:val="Heading2"/>
       </w:pPr>
-      <w:bookmarkStart w:id="4" w:name="_Toc494493525"/>
+      <w:bookmarkStart w:id="4" w:name="_Toc494699964"/>
       <w:r>
         <w:t>TravisCI</w:t>
       </w:r>
@@ -1117,14 +1173,27 @@
       <w:r>
         <w:t xml:space="preserve">Figure </w:t>
       </w:r>
-      <w:fldSimple w:instr=" SEQ Figure \* ARABIC ">
-        <w:r>
-          <w:rPr>
-            <w:noProof/>
-          </w:rPr>
-          <w:t>5</w:t>
-        </w:r>
-      </w:fldSimple>
+      <w:r>
+        <w:fldChar w:fldCharType="begin"/>
+      </w:r>
+      <w:r>
+        <w:instrText xml:space="preserve"> SEQ Figure \* ARABIC </w:instrText>
+      </w:r>
+      <w:r>
+        <w:fldChar w:fldCharType="separate"/>
+      </w:r>
+      <w:r>
+        <w:rPr>
+          <w:noProof/>
+        </w:rPr>
+        <w:t>5</w:t>
+      </w:r>
+      <w:r>
+        <w:rPr>
+          <w:noProof/>
+        </w:rPr>
+        <w:fldChar w:fldCharType="end"/>
+      </w:r>
       <w:r>
         <w:t xml:space="preserve"> TravisCI test result</w:t>
       </w:r>
@@ -1221,14 +1290,27 @@
       <w:r>
         <w:t xml:space="preserve">Figure </w:t>
       </w:r>
-      <w:fldSimple w:instr=" SEQ Figure \* ARABIC ">
-        <w:r>
-          <w:rPr>
-            <w:noProof/>
-          </w:rPr>
-          <w:t>6</w:t>
-        </w:r>
-      </w:fldSimple>
+      <w:r>
+        <w:fldChar w:fldCharType="begin"/>
+      </w:r>
+      <w:r>
+        <w:instrText xml:space="preserve"> SEQ Figure \* ARABIC </w:instrText>
+      </w:r>
+      <w:r>
+        <w:fldChar w:fldCharType="separate"/>
+      </w:r>
+      <w:r>
+        <w:rPr>
+          <w:noProof/>
+        </w:rPr>
+        <w:t>6</w:t>
+      </w:r>
+      <w:r>
+        <w:rPr>
+          <w:noProof/>
+        </w:rPr>
+        <w:fldChar w:fldCharType="end"/>
+      </w:r>
       <w:r>
         <w:t xml:space="preserve"> Travis configuration file</w:t>
       </w:r>
@@ -1329,46 +1411,662 @@
       <w:r>
         <w:t xml:space="preserve">Figure </w:t>
       </w:r>
+      <w:r>
+        <w:fldChar w:fldCharType="begin"/>
+      </w:r>
+      <w:r>
+        <w:instrText xml:space="preserve"> SEQ Figure \* ARABIC </w:instrText>
+      </w:r>
+      <w:r>
+        <w:fldChar w:fldCharType="separate"/>
+      </w:r>
+      <w:r>
+        <w:rPr>
+          <w:noProof/>
+        </w:rPr>
+        <w:t>7</w:t>
+      </w:r>
+      <w:r>
+        <w:rPr>
+          <w:noProof/>
+        </w:rPr>
+        <w:fldChar w:fldCharType="end"/>
+      </w:r>
+      <w:r>
+        <w:t xml:space="preserve"> Deployment script</w:t>
+      </w:r>
+    </w:p>
+    <w:p>
+      <w:pPr>
+        <w:ind w:firstLine="0"/>
+      </w:pPr>
+      <w:r>
+        <w:t>TravisCI has built-in deployment functionality.</w:t>
+      </w:r>
+      <w:r>
+        <w:t xml:space="preserve"> </w:t>
+      </w:r>
+      <w:r>
+        <w:t>This allows when all tests pass that the new version of the system is published</w:t>
+      </w:r>
+      <w:r>
+        <w:t>. The system is hosted inside a single VM on Azure. TravisCI doesn’t support this kind of configuration.</w:t>
+      </w:r>
+      <w:r>
+        <w:t xml:space="preserve"> Therefor we created a custom deployment script.</w:t>
+      </w:r>
+    </w:p>
+    <w:p>
+      <w:r>
+        <w:br w:type="page"/>
+      </w:r>
+    </w:p>
+    <w:p>
+      <w:pPr>
+        <w:pStyle w:val="Heading1"/>
+      </w:pPr>
+      <w:r>
+        <w:t>Why Docker, Docker compose and TravisCI?</w:t>
+      </w:r>
+    </w:p>
+    <w:p>
+      <w:pPr>
+        <w:pStyle w:val="ListParagraph"/>
+        <w:numPr>
+          <w:ilvl w:val="0"/>
+          <w:numId w:val="3"/>
+        </w:numPr>
+      </w:pPr>
+      <w:r>
+        <w:t>Docker allows to run an application in a container, which can run on any machine</w:t>
+      </w:r>
+    </w:p>
+    <w:p>
+      <w:pPr>
+        <w:pStyle w:val="ListParagraph"/>
+        <w:numPr>
+          <w:ilvl w:val="0"/>
+          <w:numId w:val="3"/>
+        </w:numPr>
+      </w:pPr>
+      <w:r>
+        <w:t>Docker-compose allows to run the full system at once, which gives the following benefits:</w:t>
+      </w:r>
+    </w:p>
+    <w:p>
+      <w:pPr>
+        <w:pStyle w:val="ListParagraph"/>
+        <w:numPr>
+          <w:ilvl w:val="1"/>
+          <w:numId w:val="3"/>
+        </w:numPr>
+      </w:pPr>
+      <w:r>
+        <w:t>Containers can be linked to each other on how they are dependent. E.g. all the containers which requires a database are linked.</w:t>
+      </w:r>
+      <w:r>
+        <w:t xml:space="preserve"> This automatically creates a private network (not open to the public).</w:t>
+      </w:r>
+    </w:p>
+    <w:p>
+      <w:pPr>
+        <w:pStyle w:val="ListParagraph"/>
+        <w:numPr>
+          <w:ilvl w:val="1"/>
+          <w:numId w:val="3"/>
+        </w:numPr>
+      </w:pPr>
+      <w:r>
+        <w:t>The</w:t>
+      </w:r>
+      <w:r>
+        <w:t xml:space="preserve"> ports </w:t>
+      </w:r>
+      <w:r>
+        <w:t>that are</w:t>
+      </w:r>
+      <w:r>
+        <w:t xml:space="preserve"> opened to the public are configurable.</w:t>
+      </w:r>
+    </w:p>
+    <w:p>
+      <w:pPr>
+        <w:pStyle w:val="ListParagraph"/>
+        <w:numPr>
+          <w:ilvl w:val="1"/>
+          <w:numId w:val="3"/>
+        </w:numPr>
+      </w:pPr>
+      <w:r>
+        <w:t>There is a wide offer of public containers, including many popular database systems. These can without much hassle be added to the system.</w:t>
+      </w:r>
+    </w:p>
+    <w:p>
+      <w:pPr>
+        <w:pStyle w:val="ListParagraph"/>
+        <w:numPr>
+          <w:ilvl w:val="1"/>
+          <w:numId w:val="3"/>
+        </w:numPr>
+      </w:pPr>
+      <w:r>
+        <w:t>Because the system can be run at once allows the tests to depend on other parts of the system. Hence integration tests are possible, and a mock (fake implementation) of</w:t>
+      </w:r>
+      <w:r>
+        <w:t xml:space="preserve"> the</w:t>
+      </w:r>
+      <w:r>
+        <w:t xml:space="preserve"> </w:t>
+      </w:r>
+      <w:r>
+        <w:t>other</w:t>
+      </w:r>
+      <w:r>
+        <w:t xml:space="preserve"> API’s is not needed.</w:t>
+      </w:r>
+    </w:p>
+    <w:p>
+      <w:pPr>
+        <w:pStyle w:val="ListParagraph"/>
+        <w:numPr>
+          <w:ilvl w:val="1"/>
+          <w:numId w:val="3"/>
+        </w:numPr>
+      </w:pPr>
+      <w:r>
+        <w:t>The whole system can be build, test and deployed at once (on TravisCI).</w:t>
+      </w:r>
+      <w:r>
+        <w:t xml:space="preserve"> B</w:t>
+      </w:r>
+      <w:r>
+        <w:t>ecause of this the deployed system doesn’t have incompatible services. All the containers are tested together and deployed as a whole.</w:t>
+      </w:r>
+      <w:r>
+        <w:t xml:space="preserve"> </w:t>
+      </w:r>
+    </w:p>
+    <w:p>
+      <w:pPr>
+        <w:pStyle w:val="ListParagraph"/>
+        <w:numPr>
+          <w:ilvl w:val="1"/>
+          <w:numId w:val="3"/>
+        </w:numPr>
+      </w:pPr>
+      <w:r>
+        <w:t>Docker-compose allow to deploy e</w:t>
+      </w:r>
+      <w:r>
+        <w:t>asily to a cluster of computers. Or to a supported cloud</w:t>
+      </w:r>
+      <w:r>
+        <w:t xml:space="preserve"> provider</w:t>
+      </w:r>
+      <w:r>
+        <w:t>.</w:t>
+      </w:r>
+    </w:p>
+    <w:p>
+      <w:pPr>
+        <w:pStyle w:val="ListParagraph"/>
+        <w:numPr>
+          <w:ilvl w:val="1"/>
+          <w:numId w:val="3"/>
+        </w:numPr>
+      </w:pPr>
+      <w:r>
+        <w:t>Docker-compose also allow to run the system on a single computer.</w:t>
+      </w:r>
+    </w:p>
+    <w:p>
+      <w:pPr>
+        <w:pStyle w:val="ListParagraph"/>
+        <w:numPr>
+          <w:ilvl w:val="0"/>
+          <w:numId w:val="3"/>
+        </w:numPr>
+      </w:pPr>
+      <w:r>
+        <w:t>TravisCI allows to build, test and deploy the whole distributed system at once.</w:t>
+      </w:r>
+    </w:p>
+    <w:p>
+      <w:pPr>
+        <w:pStyle w:val="ListParagraph"/>
+        <w:numPr>
+          <w:ilvl w:val="1"/>
+          <w:numId w:val="3"/>
+        </w:numPr>
+      </w:pPr>
+      <w:r>
+        <w:t xml:space="preserve">TravisCI always build the distributed system from an empty machine. </w:t>
+      </w:r>
+      <w:r>
+        <w:t>This makes sure that the system doesn’t depend on system configuration.</w:t>
+      </w:r>
+    </w:p>
+    <w:p>
+      <w:pPr>
+        <w:pStyle w:val="ListParagraph"/>
+        <w:numPr>
+          <w:ilvl w:val="1"/>
+          <w:numId w:val="3"/>
+        </w:numPr>
+      </w:pPr>
+      <w:r>
+        <w:t>Because of TravisCI we don’t have to deploy by hand</w:t>
+      </w:r>
+    </w:p>
+    <w:p>
+      <w:pPr>
+        <w:pStyle w:val="ListParagraph"/>
+        <w:numPr>
+          <w:ilvl w:val="1"/>
+          <w:numId w:val="3"/>
+        </w:numPr>
+      </w:pPr>
+      <w:r>
+        <w:t>TravisCI allows to deploy to different environments based on the branch.</w:t>
+      </w:r>
+      <w:r>
+        <w:t xml:space="preserve"> E.g. master branch run the stable environment. The develop branch runs in the development environment.</w:t>
+      </w:r>
+      <w:r>
+        <w:t xml:space="preserve"> </w:t>
+      </w:r>
+      <w:r>
+        <w:t>Hence the customer can have a stable version which he can show to his friends.</w:t>
+      </w:r>
+    </w:p>
+    <w:p/>
+    <w:p>
+      <w:r>
+        <w:br w:type="page"/>
+      </w:r>
+    </w:p>
+    <w:p>
+      <w:pPr>
+        <w:pStyle w:val="Heading1"/>
+      </w:pPr>
+      <w:r>
+        <w:t>Nice commands to know</w:t>
+      </w:r>
+    </w:p>
+    <w:p>
+      <w:pPr>
+        <w:pStyle w:val="Heading2"/>
+      </w:pPr>
+      <w:r>
+        <w:t>Docker</w:t>
+      </w:r>
+    </w:p>
+    <w:p>
+      <w:pPr>
+        <w:ind w:firstLine="0"/>
+      </w:pPr>
+      <w:r>
+        <w:t xml:space="preserve">Be aware these commands are only used to run a single container! Our system runs on docker-compose which depends on multiple </w:t>
+      </w:r>
+      <w:r>
+        <w:t>containers</w:t>
+      </w:r>
+      <w:r>
+        <w:t>.</w:t>
+      </w:r>
+    </w:p>
+    <w:p>
+      <w:pPr>
+        <w:ind w:firstLine="0"/>
+      </w:pPr>
+    </w:p>
+    <w:p>
+      <w:pPr>
+        <w:ind w:firstLine="0"/>
+        <w:rPr>
+          <w:b/>
+        </w:rPr>
+      </w:pPr>
+      <w:r>
+        <w:rPr>
+          <w:b/>
+        </w:rPr>
+        <w:t>Test if docker is working:</w:t>
+      </w:r>
+    </w:p>
+    <w:p>
+      <w:pPr>
+        <w:keepNext/>
+        <w:ind w:firstLine="0"/>
+      </w:pPr>
+      <w:r>
+        <w:rPr>
+          <w:noProof/>
+          <w:lang w:eastAsia="zh-CN"/>
+        </w:rPr>
+        <w:drawing>
+          <wp:inline distT="0" distB="0" distL="0" distR="0" wp14:anchorId="4FC64E0C" wp14:editId="69291B2F">
+            <wp:extent cx="4483073" cy="2942809"/>
+            <wp:effectExtent l="0" t="0" r="0" b="3810"/>
+            <wp:docPr id="7" name="Picture 7" descr="../../../Desktop/Screen%20Shot%202017-10-02%20at%2009.47.26.png"/>
+            <wp:cNvGraphicFramePr>
+              <a:graphicFrameLocks xmlns:a="http://schemas.openxmlformats.org/drawingml/2006/main" noChangeAspect="1"/>
+            </wp:cNvGraphicFramePr>
+            <a:graphic xmlns:a="http://schemas.openxmlformats.org/drawingml/2006/main">
+              <a:graphicData uri="http://schemas.openxmlformats.org/drawingml/2006/picture">
+                <pic:pic xmlns:pic="http://schemas.openxmlformats.org/drawingml/2006/picture">
+                  <pic:nvPicPr>
+                    <pic:cNvPr id="0" name="Picture 1" descr="../../../Desktop/Screen%20Shot%202017-10-02%20at%2009.47.26.png"/>
+                    <pic:cNvPicPr>
+                      <a:picLocks noChangeAspect="1" noChangeArrowheads="1"/>
+                    </pic:cNvPicPr>
+                  </pic:nvPicPr>
+                  <pic:blipFill>
+                    <a:blip r:embed="rId15">
+                      <a:extLst>
+                        <a:ext uri="{28A0092B-C50C-407E-A947-70E740481C1C}">
+                          <a14:useLocalDpi xmlns:a14="http://schemas.microsoft.com/office/drawing/2010/main" val="0"/>
+                        </a:ext>
+                      </a:extLst>
+                    </a:blip>
+                    <a:srcRect/>
+                    <a:stretch>
+                      <a:fillRect/>
+                    </a:stretch>
+                  </pic:blipFill>
+                  <pic:spPr bwMode="auto">
+                    <a:xfrm>
+                      <a:off x="0" y="0"/>
+                      <a:ext cx="4487141" cy="2945479"/>
+                    </a:xfrm>
+                    <a:prstGeom prst="rect">
+                      <a:avLst/>
+                    </a:prstGeom>
+                    <a:noFill/>
+                    <a:ln>
+                      <a:noFill/>
+                    </a:ln>
+                  </pic:spPr>
+                </pic:pic>
+              </a:graphicData>
+            </a:graphic>
+          </wp:inline>
+        </w:drawing>
+      </w:r>
+    </w:p>
+    <w:p>
+      <w:pPr>
+        <w:pStyle w:val="Caption"/>
+      </w:pPr>
+      <w:r>
+        <w:t xml:space="preserve">Figure </w:t>
+      </w:r>
       <w:fldSimple w:instr=" SEQ Figure \* ARABIC ">
         <w:r>
           <w:rPr>
             <w:noProof/>
           </w:rPr>
-          <w:t>7</w:t>
+          <w:t>8</w:t>
         </w:r>
       </w:fldSimple>
       <w:r>
-        <w:t xml:space="preserve"> Deployment script</w:t>
-      </w:r>
-    </w:p>
-    <w:p>
-      <w:pPr>
-        <w:ind w:firstLine="0"/>
-      </w:pPr>
-      <w:r>
-        <w:t>TravisCI has built-in deployment functionality.</w:t>
-      </w:r>
-      <w:r>
-        <w:t xml:space="preserve"> </w:t>
-      </w:r>
-      <w:r>
-        <w:t>This allows when all tests pass that the new version of the system is published</w:t>
-      </w:r>
-      <w:r>
-        <w:t>. The system is hosted inside a single VM on Azure. TravisCI doesn’t support this kind of configura</w:t>
+        <w:t xml:space="preserve"> docker run hello-world</w:t>
+      </w:r>
+    </w:p>
+    <w:p>
+      <w:pPr>
+        <w:ind w:firstLine="0"/>
+      </w:pPr>
+    </w:p>
+    <w:p>
+      <w:pPr>
+        <w:shd w:val="clear" w:color="auto" w:fill="1E1E1E"/>
+        <w:spacing w:line="270" w:lineRule="atLeast"/>
+        <w:ind w:firstLine="0"/>
+        <w:rPr>
+          <w:rFonts w:ascii="Menlo" w:eastAsia="Times New Roman" w:hAnsi="Menlo" w:cs="Menlo"/>
+          <w:color w:val="D4D4D4"/>
+          <w:sz w:val="18"/>
+          <w:szCs w:val="18"/>
+          <w:lang w:eastAsia="zh-CN"/>
+        </w:rPr>
+      </w:pPr>
+      <w:r>
+        <w:rPr>
+          <w:rFonts w:ascii="Menlo" w:eastAsia="Times New Roman" w:hAnsi="Menlo" w:cs="Menlo"/>
+          <w:color w:val="D4D4D4"/>
+          <w:sz w:val="18"/>
+          <w:szCs w:val="18"/>
+          <w:lang w:eastAsia="zh-CN"/>
+        </w:rPr>
+        <w:t>docker build -t testjs .</w:t>
+      </w:r>
+    </w:p>
+    <w:p>
+      <w:pPr>
+        <w:ind w:firstLine="0"/>
+      </w:pPr>
+      <w:r>
+        <w:t xml:space="preserve">Build a single docker container, the docker file is in the current directory. The </w:t>
+      </w:r>
+      <w:r>
+        <w:t>name of the docker is testjs.</w:t>
+      </w:r>
+    </w:p>
+    <w:p>
+      <w:pPr>
+        <w:ind w:firstLine="0"/>
+      </w:pPr>
+    </w:p>
+    <w:p>
+      <w:pPr>
+        <w:shd w:val="clear" w:color="auto" w:fill="1E1E1E"/>
+        <w:spacing w:line="270" w:lineRule="atLeast"/>
+        <w:ind w:firstLine="0"/>
+        <w:rPr>
+          <w:rFonts w:ascii="Menlo" w:eastAsia="Times New Roman" w:hAnsi="Menlo" w:cs="Menlo"/>
+          <w:color w:val="D4D4D4"/>
+          <w:sz w:val="18"/>
+          <w:szCs w:val="18"/>
+          <w:lang w:eastAsia="zh-CN"/>
+        </w:rPr>
+      </w:pPr>
+      <w:r>
+        <w:rPr>
+          <w:rFonts w:ascii="Menlo" w:eastAsia="Times New Roman" w:hAnsi="Menlo" w:cs="Menlo"/>
+          <w:color w:val="D4D4D4"/>
+          <w:sz w:val="18"/>
+          <w:szCs w:val="18"/>
+          <w:lang w:eastAsia="zh-CN"/>
+        </w:rPr>
+        <w:t>docker run -it -p 9000:9000 testjs</w:t>
+      </w:r>
+    </w:p>
+    <w:p>
+      <w:pPr>
+        <w:ind w:firstLine="0"/>
+      </w:pPr>
+      <w:r>
+        <w:t>Run the docker image testjs. Expose the port 9000 to the public.</w:t>
+      </w:r>
+    </w:p>
+    <w:p>
+      <w:pPr>
+        <w:ind w:firstLine="0"/>
+      </w:pPr>
+    </w:p>
+    <w:p>
+      <w:pPr>
+        <w:pStyle w:val="Heading2"/>
+      </w:pPr>
+      <w:r>
+        <w:t>Docker-compose</w:t>
+      </w:r>
+    </w:p>
+    <w:p>
+      <w:pPr>
+        <w:ind w:firstLine="0"/>
+      </w:pPr>
+      <w:r>
+        <w:t>These commands will be used to run the distributed system.</w:t>
+      </w:r>
+    </w:p>
+    <w:p>
+      <w:pPr>
+        <w:ind w:firstLine="0"/>
+      </w:pPr>
+    </w:p>
+    <w:p>
+      <w:pPr>
+        <w:shd w:val="clear" w:color="auto" w:fill="1E1E1E"/>
+        <w:spacing w:line="270" w:lineRule="atLeast"/>
+        <w:ind w:firstLine="0"/>
+        <w:rPr>
+          <w:rFonts w:ascii="Menlo" w:eastAsia="Times New Roman" w:hAnsi="Menlo" w:cs="Menlo"/>
+          <w:color w:val="D4D4D4"/>
+          <w:sz w:val="18"/>
+          <w:szCs w:val="18"/>
+          <w:lang w:eastAsia="zh-CN"/>
+        </w:rPr>
+      </w:pPr>
+      <w:r>
+        <w:rPr>
+          <w:rFonts w:ascii="Menlo" w:eastAsia="Times New Roman" w:hAnsi="Menlo" w:cs="Menlo"/>
+          <w:color w:val="D4D4D4"/>
+          <w:sz w:val="18"/>
+          <w:szCs w:val="18"/>
+          <w:lang w:eastAsia="zh-CN"/>
+        </w:rPr>
+        <w:t>docker-compose build</w:t>
+      </w:r>
+    </w:p>
+    <w:p>
+      <w:pPr>
+        <w:ind w:firstLine="0"/>
+      </w:pPr>
+      <w:r>
+        <w:t xml:space="preserve">Build the distributed system, this will download all the required files. And copy the required files to the containers. </w:t>
+      </w:r>
+      <w:r>
+        <w:t>Every time a file is changed this command needs to be built (unless the files are used within a volume).</w:t>
+      </w:r>
+    </w:p>
+    <w:p>
+      <w:pPr>
+        <w:ind w:firstLine="0"/>
+      </w:pPr>
+    </w:p>
+    <w:p>
+      <w:pPr>
+        <w:shd w:val="clear" w:color="auto" w:fill="1E1E1E"/>
+        <w:spacing w:line="270" w:lineRule="atLeast"/>
+        <w:ind w:firstLine="0"/>
+        <w:rPr>
+          <w:rFonts w:ascii="Menlo" w:eastAsia="Times New Roman" w:hAnsi="Menlo" w:cs="Menlo"/>
+          <w:color w:val="D4D4D4"/>
+          <w:sz w:val="18"/>
+          <w:szCs w:val="18"/>
+          <w:lang w:eastAsia="zh-CN"/>
+        </w:rPr>
+      </w:pPr>
+      <w:r>
+        <w:rPr>
+          <w:rFonts w:ascii="Menlo" w:eastAsia="Times New Roman" w:hAnsi="Menlo" w:cs="Menlo"/>
+          <w:color w:val="D4D4D4"/>
+          <w:sz w:val="18"/>
+          <w:szCs w:val="18"/>
+          <w:lang w:eastAsia="zh-CN"/>
+        </w:rPr>
+        <w:t>docker-compose up</w:t>
+      </w:r>
+    </w:p>
+    <w:p>
+      <w:pPr>
+        <w:ind w:firstLine="0"/>
+      </w:pPr>
+      <w:r>
+        <w:t>Run the distributed system, this command will also built the system if it is not built yet.</w:t>
+      </w:r>
+    </w:p>
+    <w:p>
+      <w:pPr>
+        <w:ind w:firstLine="0"/>
+      </w:pPr>
+    </w:p>
+    <w:p>
+      <w:pPr>
+        <w:shd w:val="clear" w:color="auto" w:fill="1E1E1E"/>
+        <w:spacing w:line="270" w:lineRule="atLeast"/>
+        <w:ind w:firstLine="0"/>
+        <w:rPr>
+          <w:rFonts w:ascii="Menlo" w:eastAsia="Times New Roman" w:hAnsi="Menlo" w:cs="Menlo"/>
+          <w:color w:val="D4D4D4"/>
+          <w:sz w:val="18"/>
+          <w:szCs w:val="18"/>
+          <w:lang w:eastAsia="zh-CN"/>
+        </w:rPr>
+      </w:pPr>
+      <w:r>
+        <w:rPr>
+          <w:rFonts w:ascii="Menlo" w:eastAsia="Times New Roman" w:hAnsi="Menlo" w:cs="Menlo"/>
+          <w:color w:val="D4D4D4"/>
+          <w:sz w:val="18"/>
+          <w:szCs w:val="18"/>
+          <w:lang w:eastAsia="zh-CN"/>
+        </w:rPr>
+        <w:t>docker-compose up -d</w:t>
+      </w:r>
+    </w:p>
+    <w:p>
+      <w:pPr>
+        <w:ind w:firstLine="0"/>
+      </w:pPr>
+      <w:r>
+        <w:t>Run the distributed system in the background.</w:t>
+      </w:r>
+    </w:p>
+    <w:p>
+      <w:pPr>
+        <w:ind w:firstLine="0"/>
+      </w:pPr>
+    </w:p>
+    <w:p>
+      <w:pPr>
+        <w:shd w:val="clear" w:color="auto" w:fill="1E1E1E"/>
+        <w:spacing w:line="270" w:lineRule="atLeast"/>
+        <w:ind w:firstLine="0"/>
+        <w:rPr>
+          <w:rFonts w:ascii="Menlo" w:eastAsia="Times New Roman" w:hAnsi="Menlo" w:cs="Menlo"/>
+          <w:color w:val="D4D4D4"/>
+          <w:sz w:val="18"/>
+          <w:szCs w:val="18"/>
+          <w:lang w:eastAsia="zh-CN"/>
+        </w:rPr>
+      </w:pPr>
+      <w:r>
+        <w:rPr>
+          <w:rFonts w:ascii="Menlo" w:eastAsia="Times New Roman" w:hAnsi="Menlo" w:cs="Menlo"/>
+          <w:color w:val="D4D4D4"/>
+          <w:sz w:val="18"/>
+          <w:szCs w:val="18"/>
+          <w:lang w:eastAsia="zh-CN"/>
+        </w:rPr>
+        <w:t>docker-compose ps</w:t>
+      </w:r>
+    </w:p>
+    <w:p>
+      <w:pPr>
+        <w:ind w:firstLine="0"/>
+      </w:pPr>
+      <w:r>
+        <w:t>Show the running processes.</w:t>
       </w:r>
       <w:bookmarkStart w:id="5" w:name="_GoBack"/>
       <w:bookmarkEnd w:id="5"/>
-      <w:r>
-        <w:t>tion.</w:t>
-      </w:r>
-      <w:r>
-        <w:t xml:space="preserve"> Therefor we created a custom deployment script.</w:t>
-      </w:r>
     </w:p>
     <w:sectPr>
-      <w:footerReference w:type="even" r:id="rId15"/>
-      <w:footerReference w:type="default" r:id="rId16"/>
+      <w:footerReference w:type="even" r:id="rId16"/>
+      <w:footerReference w:type="default" r:id="rId17"/>
       <w:pgSz w:w="11900" w:h="16840"/>
       <w:pgMar w:top="1440" w:right="1440" w:bottom="1440" w:left="1440" w:header="708" w:footer="708" w:gutter="0"/>
       <w:cols w:space="708"/>
@@ -1508,6 +2206,119 @@
 <file path=word/numbering.xml><?xml version="1.0" encoding="utf-8"?>
 <w:numbering xmlns:wpc="http://schemas.microsoft.com/office/word/2010/wordprocessingCanvas" xmlns:mo="http://schemas.microsoft.com/office/mac/office/2008/main" xmlns:mc="http://schemas.openxmlformats.org/markup-compatibility/2006" xmlns:mv="urn:schemas-microsoft-com:mac:vml" xmlns:o="urn:schemas-microsoft-com:office:office" xmlns:r="http://schemas.openxmlformats.org/officeDocument/2006/relationships" xmlns:m="http://schemas.openxmlformats.org/officeDocument/2006/math" xmlns:v="urn:schemas-microsoft-com:vml" xmlns:wp14="http://schemas.microsoft.com/office/word/2010/wordprocessingDrawing" xmlns:wp="http://schemas.openxmlformats.org/drawingml/2006/wordprocessingDrawing" xmlns:w10="urn:schemas-microsoft-com:office:word" xmlns:w="http://schemas.openxmlformats.org/wordprocessingml/2006/main" xmlns:w14="http://schemas.microsoft.com/office/word/2010/wordml" xmlns:w15="http://schemas.microsoft.com/office/word/2012/wordml" xmlns:wpg="http://schemas.microsoft.com/office/word/2010/wordprocessingGroup" xmlns:wpi="http://schemas.microsoft.com/office/word/2010/wordprocessingInk" xmlns:wne="http://schemas.microsoft.com/office/word/2006/wordml" xmlns:wps="http://schemas.microsoft.com/office/word/2010/wordprocessingShape" mc:Ignorable="w14 w15 wp14">
   <w:abstractNum w:abstractNumId="0">
+    <w:nsid w:val="65605E43"/>
+    <w:multiLevelType w:val="hybridMultilevel"/>
+    <w:tmpl w:val="EB06D02A"/>
+    <w:lvl w:ilvl="0" w:tplc="08090001">
+      <w:start w:val="1"/>
+      <w:numFmt w:val="bullet"/>
+      <w:lvlText w:val=""/>
+      <w:lvlJc w:val="left"/>
+      <w:pPr>
+        <w:ind w:left="1080" w:hanging="360"/>
+      </w:pPr>
+      <w:rPr>
+        <w:rFonts w:ascii="Symbol" w:hAnsi="Symbol" w:hint="default"/>
+      </w:rPr>
+    </w:lvl>
+    <w:lvl w:ilvl="1" w:tplc="08090003">
+      <w:start w:val="1"/>
+      <w:numFmt w:val="bullet"/>
+      <w:lvlText w:val="o"/>
+      <w:lvlJc w:val="left"/>
+      <w:pPr>
+        <w:ind w:left="1800" w:hanging="360"/>
+      </w:pPr>
+      <w:rPr>
+        <w:rFonts w:ascii="Courier New" w:hAnsi="Courier New" w:cs="Courier New" w:hint="default"/>
+      </w:rPr>
+    </w:lvl>
+    <w:lvl w:ilvl="2" w:tplc="08090005" w:tentative="1">
+      <w:start w:val="1"/>
+      <w:numFmt w:val="bullet"/>
+      <w:lvlText w:val=""/>
+      <w:lvlJc w:val="left"/>
+      <w:pPr>
+        <w:ind w:left="2520" w:hanging="360"/>
+      </w:pPr>
+      <w:rPr>
+        <w:rFonts w:ascii="Wingdings" w:hAnsi="Wingdings" w:hint="default"/>
+      </w:rPr>
+    </w:lvl>
+    <w:lvl w:ilvl="3" w:tplc="08090001" w:tentative="1">
+      <w:start w:val="1"/>
+      <w:numFmt w:val="bullet"/>
+      <w:lvlText w:val=""/>
+      <w:lvlJc w:val="left"/>
+      <w:pPr>
+        <w:ind w:left="3240" w:hanging="360"/>
+      </w:pPr>
+      <w:rPr>
+        <w:rFonts w:ascii="Symbol" w:hAnsi="Symbol" w:hint="default"/>
+      </w:rPr>
+    </w:lvl>
+    <w:lvl w:ilvl="4" w:tplc="08090003" w:tentative="1">
+      <w:start w:val="1"/>
+      <w:numFmt w:val="bullet"/>
+      <w:lvlText w:val="o"/>
+      <w:lvlJc w:val="left"/>
+      <w:pPr>
+        <w:ind w:left="3960" w:hanging="360"/>
+      </w:pPr>
+      <w:rPr>
+        <w:rFonts w:ascii="Courier New" w:hAnsi="Courier New" w:cs="Courier New" w:hint="default"/>
+      </w:rPr>
+    </w:lvl>
+    <w:lvl w:ilvl="5" w:tplc="08090005" w:tentative="1">
+      <w:start w:val="1"/>
+      <w:numFmt w:val="bullet"/>
+      <w:lvlText w:val=""/>
+      <w:lvlJc w:val="left"/>
+      <w:pPr>
+        <w:ind w:left="4680" w:hanging="360"/>
+      </w:pPr>
+      <w:rPr>
+        <w:rFonts w:ascii="Wingdings" w:hAnsi="Wingdings" w:hint="default"/>
+      </w:rPr>
+    </w:lvl>
+    <w:lvl w:ilvl="6" w:tplc="08090001" w:tentative="1">
+      <w:start w:val="1"/>
+      <w:numFmt w:val="bullet"/>
+      <w:lvlText w:val=""/>
+      <w:lvlJc w:val="left"/>
+      <w:pPr>
+        <w:ind w:left="5400" w:hanging="360"/>
+      </w:pPr>
+      <w:rPr>
+        <w:rFonts w:ascii="Symbol" w:hAnsi="Symbol" w:hint="default"/>
+      </w:rPr>
+    </w:lvl>
+    <w:lvl w:ilvl="7" w:tplc="08090003" w:tentative="1">
+      <w:start w:val="1"/>
+      <w:numFmt w:val="bullet"/>
+      <w:lvlText w:val="o"/>
+      <w:lvlJc w:val="left"/>
+      <w:pPr>
+        <w:ind w:left="6120" w:hanging="360"/>
+      </w:pPr>
+      <w:rPr>
+        <w:rFonts w:ascii="Courier New" w:hAnsi="Courier New" w:cs="Courier New" w:hint="default"/>
+      </w:rPr>
+    </w:lvl>
+    <w:lvl w:ilvl="8" w:tplc="08090005" w:tentative="1">
+      <w:start w:val="1"/>
+      <w:numFmt w:val="bullet"/>
+      <w:lvlText w:val=""/>
+      <w:lvlJc w:val="left"/>
+      <w:pPr>
+        <w:ind w:left="6840" w:hanging="360"/>
+      </w:pPr>
+      <w:rPr>
+        <w:rFonts w:ascii="Wingdings" w:hAnsi="Wingdings" w:hint="default"/>
+      </w:rPr>
+    </w:lvl>
+  </w:abstractNum>
+  <w:abstractNum w:abstractNumId="1">
     <w:nsid w:val="79911088"/>
     <w:multiLevelType w:val="hybridMultilevel"/>
     <w:tmpl w:val="B89254AA"/>
@@ -1621,9 +2432,12 @@
     </w:lvl>
   </w:abstractNum>
   <w:num w:numId="1">
-    <w:abstractNumId w:val="0"/>
+    <w:abstractNumId w:val="1"/>
   </w:num>
   <w:num w:numId="2">
+    <w:abstractNumId w:val="1"/>
+  </w:num>
+  <w:num w:numId="3">
     <w:abstractNumId w:val="0"/>
   </w:num>
 </w:numbering>
@@ -3159,7 +3973,7 @@
 </file>
 
 <file path=customXml/itemProps1.xml><?xml version="1.0" encoding="utf-8"?>
-<ds:datastoreItem xmlns:ds="http://schemas.openxmlformats.org/officeDocument/2006/customXml" ds:itemID="{3861D7DE-DE2C-F148-A777-9923F290B6ED}">
+<ds:datastoreItem xmlns:ds="http://schemas.openxmlformats.org/officeDocument/2006/customXml" ds:itemID="{4E9BCBC1-9FF2-CA41-B116-C19D8764B690}">
   <ds:schemaRefs>
     <ds:schemaRef ds:uri="http://schemas.openxmlformats.org/officeDocument/2006/bibliography"/>
   </ds:schemaRefs>

</xml_diff>